<commit_message>
Completed Task 01.Service 80/100
</commit_message>
<xml_diff>
--- a/JavaScript Advanced/Exam Practice/Retake Exam - 10 December 2021/Service/01. Service_Условие.docx
+++ b/JavaScript Advanced/Exam Practice/Retake Exam - 10 December 2021/Service/01. Service_Условие.docx
@@ -4,7 +4,7 @@
   <w:body>
     <w:p>
       <w:pPr>
-        <w:pStyle w:val="1"/>
+        <w:pStyle w:val="Heading1"/>
         <w:jc w:val="center"/>
       </w:pPr>
       <w:r>
@@ -19,7 +19,7 @@
     </w:p>
     <w:p>
       <w:pPr>
-        <w:pStyle w:val="1"/>
+        <w:pStyle w:val="Heading1"/>
       </w:pPr>
       <w:r>
         <w:t>Problem</w:t>
@@ -157,7 +157,7 @@
     </w:p>
     <w:p>
       <w:pPr>
-        <w:pStyle w:val="a3"/>
+        <w:pStyle w:val="ListParagraph"/>
         <w:numPr>
           <w:ilvl w:val="0"/>
           <w:numId w:val="3"/>
@@ -245,7 +245,7 @@
     </w:p>
     <w:p>
       <w:pPr>
-        <w:pStyle w:val="a3"/>
+        <w:pStyle w:val="ListParagraph"/>
         <w:numPr>
           <w:ilvl w:val="0"/>
           <w:numId w:val="3"/>
@@ -333,7 +333,7 @@
     </w:p>
     <w:p>
       <w:pPr>
-        <w:pStyle w:val="a3"/>
+        <w:pStyle w:val="ListParagraph"/>
         <w:numPr>
           <w:ilvl w:val="0"/>
           <w:numId w:val="3"/>
@@ -403,7 +403,7 @@
     </w:p>
     <w:p>
       <w:pPr>
-        <w:pStyle w:val="a3"/>
+        <w:pStyle w:val="ListParagraph"/>
         <w:numPr>
           <w:ilvl w:val="0"/>
           <w:numId w:val="3"/>
@@ -457,7 +457,7 @@
     </w:p>
     <w:p>
       <w:pPr>
-        <w:pStyle w:val="a3"/>
+        <w:pStyle w:val="ListParagraph"/>
         <w:numPr>
           <w:ilvl w:val="0"/>
           <w:numId w:val="3"/>
@@ -513,7 +513,7 @@
     </w:p>
     <w:p>
       <w:pPr>
-        <w:pStyle w:val="a3"/>
+        <w:pStyle w:val="ListParagraph"/>
         <w:numPr>
           <w:ilvl w:val="0"/>
           <w:numId w:val="3"/>
@@ -569,7 +569,7 @@
     </w:p>
     <w:p>
       <w:pPr>
-        <w:pStyle w:val="a3"/>
+        <w:pStyle w:val="ListParagraph"/>
         <w:numPr>
           <w:ilvl w:val="0"/>
           <w:numId w:val="12"/>
@@ -627,7 +627,7 @@
     </w:p>
     <w:p>
       <w:pPr>
-        <w:pStyle w:val="a3"/>
+        <w:pStyle w:val="ListParagraph"/>
         <w:numPr>
           <w:ilvl w:val="0"/>
           <w:numId w:val="12"/>
@@ -659,7 +659,7 @@
     </w:p>
     <w:p>
       <w:pPr>
-        <w:pStyle w:val="a3"/>
+        <w:pStyle w:val="ListParagraph"/>
         <w:numPr>
           <w:ilvl w:val="0"/>
           <w:numId w:val="12"/>
@@ -1057,6 +1057,7 @@
         <w:contextualSpacing/>
         <w:rPr>
           <w:rFonts w:ascii="Calibri" w:eastAsia="Calibri" w:hAnsi="Calibri" w:cs="Times New Roman"/>
+          <w:color w:val="70AD47" w:themeColor="accent6"/>
           <w:lang w:val="en-US"/>
         </w:rPr>
       </w:pPr>
@@ -1064,6 +1065,7 @@
         <w:rPr>
           <w:rFonts w:ascii="Calibri" w:eastAsia="Calibri" w:hAnsi="Calibri" w:cs="Times New Roman"/>
           <w:b/>
+          <w:color w:val="70AD47" w:themeColor="accent6"/>
           <w:lang w:val="en-US"/>
         </w:rPr>
         <w:t>Description</w:t>
@@ -1072,6 +1074,7 @@
         <w:rPr>
           <w:rFonts w:ascii="Calibri" w:eastAsia="Calibri" w:hAnsi="Calibri" w:cs="Times New Roman"/>
           <w:b/>
+          <w:color w:val="70AD47" w:themeColor="accent6"/>
           <w:lang w:val="en-US"/>
         </w:rPr>
         <w:t xml:space="preserve">, </w:t>
@@ -1080,6 +1083,7 @@
         <w:rPr>
           <w:rFonts w:ascii="Calibri" w:eastAsia="Calibri" w:hAnsi="Calibri" w:cs="Times New Roman"/>
           <w:b/>
+          <w:color w:val="70AD47" w:themeColor="accent6"/>
           <w:lang w:val="en-US"/>
         </w:rPr>
         <w:t xml:space="preserve">client name, </w:t>
@@ -1087,6 +1091,7 @@
       <w:r>
         <w:rPr>
           <w:rFonts w:ascii="Calibri" w:eastAsia="Calibri" w:hAnsi="Calibri" w:cs="Times New Roman"/>
+          <w:color w:val="70AD47" w:themeColor="accent6"/>
           <w:lang w:val="en-US"/>
         </w:rPr>
         <w:t>and</w:t>
@@ -1095,6 +1100,7 @@
         <w:rPr>
           <w:rFonts w:ascii="Calibri" w:eastAsia="Calibri" w:hAnsi="Calibri" w:cs="Times New Roman"/>
           <w:b/>
+          <w:color w:val="70AD47" w:themeColor="accent6"/>
           <w:lang w:val="en-US"/>
         </w:rPr>
         <w:t xml:space="preserve"> </w:t>
@@ -1103,6 +1109,7 @@
         <w:rPr>
           <w:rFonts w:ascii="Calibri" w:eastAsia="Calibri" w:hAnsi="Calibri" w:cs="Times New Roman"/>
           <w:b/>
+          <w:color w:val="70AD47" w:themeColor="accent6"/>
           <w:lang w:val="en-US"/>
         </w:rPr>
         <w:t>client phone</w:t>
@@ -1110,6 +1117,7 @@
       <w:r>
         <w:rPr>
           <w:rFonts w:ascii="Calibri" w:eastAsia="Calibri" w:hAnsi="Calibri" w:cs="Times New Roman"/>
+          <w:color w:val="70AD47" w:themeColor="accent6"/>
           <w:lang w:val="en-US"/>
         </w:rPr>
         <w:t xml:space="preserve"> </w:t>
@@ -1117,6 +1125,7 @@
       <w:r>
         <w:rPr>
           <w:rFonts w:ascii="Calibri" w:eastAsia="Calibri" w:hAnsi="Calibri" w:cs="Times New Roman"/>
+          <w:color w:val="70AD47" w:themeColor="accent6"/>
           <w:lang w:val="en-US"/>
         </w:rPr>
         <w:t>are</w:t>
@@ -1124,6 +1133,7 @@
       <w:r>
         <w:rPr>
           <w:rFonts w:ascii="Calibri" w:eastAsia="Calibri" w:hAnsi="Calibri" w:cs="Times New Roman"/>
+          <w:color w:val="70AD47" w:themeColor="accent6"/>
           <w:lang w:val="en-US"/>
         </w:rPr>
         <w:t xml:space="preserve"> </w:t>
@@ -1132,6 +1142,7 @@
         <w:rPr>
           <w:rFonts w:ascii="Calibri" w:eastAsia="Calibri" w:hAnsi="Calibri" w:cs="Times New Roman"/>
           <w:b/>
+          <w:color w:val="70AD47" w:themeColor="accent6"/>
           <w:lang w:val="en-US"/>
         </w:rPr>
         <w:t>non</w:t>
@@ -1139,6 +1150,7 @@
       <w:r>
         <w:rPr>
           <w:rFonts w:ascii="Calibri" w:eastAsia="Calibri" w:hAnsi="Calibri" w:cs="Times New Roman"/>
+          <w:color w:val="70AD47" w:themeColor="accent6"/>
           <w:lang w:val="en-US"/>
         </w:rPr>
         <w:t>-</w:t>
@@ -1147,6 +1159,7 @@
         <w:rPr>
           <w:rFonts w:ascii="Calibri" w:eastAsia="Calibri" w:hAnsi="Calibri" w:cs="Times New Roman"/>
           <w:b/>
+          <w:color w:val="70AD47" w:themeColor="accent6"/>
           <w:lang w:val="en-US"/>
         </w:rPr>
         <w:t>empty</w:t>
@@ -1154,6 +1167,7 @@
       <w:r>
         <w:rPr>
           <w:rFonts w:ascii="Calibri" w:eastAsia="Calibri" w:hAnsi="Calibri" w:cs="Times New Roman"/>
+          <w:color w:val="70AD47" w:themeColor="accent6"/>
           <w:lang w:val="en-US"/>
         </w:rPr>
         <w:t xml:space="preserve"> </w:t>
@@ -1162,6 +1176,7 @@
         <w:rPr>
           <w:rFonts w:ascii="Calibri" w:eastAsia="Calibri" w:hAnsi="Calibri" w:cs="Times New Roman"/>
           <w:b/>
+          <w:color w:val="70AD47" w:themeColor="accent6"/>
           <w:lang w:val="en-US"/>
         </w:rPr>
         <w:t>strings</w:t>
@@ -1169,16 +1184,21 @@
       <w:r>
         <w:rPr>
           <w:rFonts w:ascii="Calibri" w:eastAsia="Calibri" w:hAnsi="Calibri" w:cs="Times New Roman"/>
+          <w:color w:val="70AD47" w:themeColor="accent6"/>
           <w:lang w:val="en-US"/>
         </w:rPr>
         <w:t>.</w:t>
       </w:r>
       <w:r>
+        <w:rPr>
+          <w:color w:val="70AD47" w:themeColor="accent6"/>
+        </w:rPr>
         <w:t xml:space="preserve"> </w:t>
       </w:r>
       <w:r>
         <w:rPr>
           <w:rFonts w:ascii="Calibri" w:eastAsia="Calibri" w:hAnsi="Calibri" w:cs="Times New Roman"/>
+          <w:color w:val="70AD47" w:themeColor="accent6"/>
           <w:lang w:val="en-US"/>
         </w:rPr>
         <w:t>If any of them are empty, the program should not do anything.</w:t>
@@ -1194,6 +1214,7 @@
         <w:contextualSpacing/>
         <w:rPr>
           <w:rFonts w:ascii="Calibri" w:eastAsia="Calibri" w:hAnsi="Calibri" w:cs="Times New Roman"/>
+          <w:color w:val="70AD47" w:themeColor="accent6"/>
           <w:lang w:val="en-US"/>
         </w:rPr>
       </w:pPr>
@@ -1201,6 +1222,7 @@
         <w:rPr>
           <w:rFonts w:ascii="Calibri" w:eastAsia="Calibri" w:hAnsi="Calibri" w:cs="Times New Roman"/>
           <w:b/>
+          <w:color w:val="70AD47" w:themeColor="accent6"/>
           <w:lang w:val="en-US"/>
         </w:rPr>
         <w:t>Note</w:t>
@@ -1208,6 +1230,7 @@
       <w:r>
         <w:rPr>
           <w:rFonts w:ascii="Calibri" w:eastAsia="Calibri" w:hAnsi="Calibri" w:cs="Times New Roman"/>
+          <w:color w:val="70AD47" w:themeColor="accent6"/>
           <w:lang w:val="en-US"/>
         </w:rPr>
         <w:t xml:space="preserve"> that the possible values for the </w:t>
@@ -1215,6 +1238,7 @@
       <w:r>
         <w:rPr>
           <w:rFonts w:ascii="Calibri" w:eastAsia="Calibri" w:hAnsi="Calibri" w:cs="Times New Roman"/>
+          <w:color w:val="70AD47" w:themeColor="accent6"/>
           <w:lang w:val="en-US"/>
         </w:rPr>
         <w:t>P</w:t>
@@ -1222,78 +1246,57 @@
       <w:r>
         <w:rPr>
           <w:rFonts w:ascii="Calibri" w:eastAsia="Calibri" w:hAnsi="Calibri" w:cs="Times New Roman"/>
-          <w:lang w:val="en-US"/>
-        </w:rPr>
-        <w:t>roduct type are</w:t>
+          <w:color w:val="70AD47" w:themeColor="accent6"/>
+          <w:lang w:val="en-US"/>
+        </w:rPr>
+        <w:t xml:space="preserve">roduct type are two - </w:t>
       </w:r>
       <w:r>
         <w:rPr>
           <w:rFonts w:ascii="Calibri" w:eastAsia="Calibri" w:hAnsi="Calibri" w:cs="Times New Roman"/>
-          <w:lang w:val="en-US"/>
-        </w:rPr>
-        <w:t xml:space="preserve"> two</w:t>
+          <w:b/>
+          <w:color w:val="70AD47" w:themeColor="accent6"/>
+          <w:lang w:val="en-US"/>
+        </w:rPr>
+        <w:t>Phone</w:t>
       </w:r>
       <w:r>
         <w:rPr>
           <w:rFonts w:ascii="Calibri" w:eastAsia="Calibri" w:hAnsi="Calibri" w:cs="Times New Roman"/>
-          <w:lang w:val="en-US"/>
+          <w:color w:val="70AD47" w:themeColor="accent6"/>
+          <w:lang w:val="en-US"/>
+        </w:rPr>
+        <w:t xml:space="preserve"> and </w:t>
+      </w:r>
+      <w:r>
+        <w:rPr>
+          <w:rFonts w:ascii="Calibri" w:eastAsia="Calibri" w:hAnsi="Calibri" w:cs="Times New Roman"/>
+          <w:b/>
+          <w:color w:val="70AD47" w:themeColor="accent6"/>
+          <w:lang w:val="en-US"/>
+        </w:rPr>
+        <w:t>Computer</w:t>
+      </w:r>
+      <w:r>
+        <w:rPr>
+          <w:rFonts w:ascii="Calibri" w:eastAsia="Calibri" w:hAnsi="Calibri" w:cs="Times New Roman"/>
+          <w:color w:val="70AD47" w:themeColor="accent6"/>
+          <w:lang w:val="en-US"/>
+        </w:rPr>
+        <w:t>.</w:t>
+      </w:r>
+      <w:r>
+        <w:rPr>
+          <w:rStyle w:val="Heading1Char"/>
+          <w:color w:val="70AD47" w:themeColor="accent6"/>
+          <w:lang w:val="en"/>
         </w:rPr>
         <w:t xml:space="preserve"> </w:t>
       </w:r>
       <w:r>
         <w:rPr>
-          <w:rFonts w:ascii="Calibri" w:eastAsia="Calibri" w:hAnsi="Calibri" w:cs="Times New Roman"/>
-          <w:lang w:val="en-US"/>
-        </w:rPr>
-        <w:t>-</w:t>
-      </w:r>
-      <w:r>
-        <w:rPr>
-          <w:rFonts w:ascii="Calibri" w:eastAsia="Calibri" w:hAnsi="Calibri" w:cs="Times New Roman"/>
-          <w:lang w:val="en-US"/>
-        </w:rPr>
-        <w:t xml:space="preserve"> </w:t>
-      </w:r>
-      <w:r>
-        <w:rPr>
-          <w:rFonts w:ascii="Calibri" w:eastAsia="Calibri" w:hAnsi="Calibri" w:cs="Times New Roman"/>
-          <w:b/>
-          <w:lang w:val="en-US"/>
-        </w:rPr>
-        <w:t>Phone</w:t>
-      </w:r>
-      <w:r>
-        <w:rPr>
-          <w:rFonts w:ascii="Calibri" w:eastAsia="Calibri" w:hAnsi="Calibri" w:cs="Times New Roman"/>
-          <w:lang w:val="en-US"/>
-        </w:rPr>
-        <w:t xml:space="preserve"> and </w:t>
-      </w:r>
-      <w:r>
-        <w:rPr>
-          <w:rFonts w:ascii="Calibri" w:eastAsia="Calibri" w:hAnsi="Calibri" w:cs="Times New Roman"/>
-          <w:b/>
-          <w:lang w:val="en-US"/>
-        </w:rPr>
-        <w:t>Computer</w:t>
-      </w:r>
-      <w:r>
-        <w:rPr>
-          <w:rFonts w:ascii="Calibri" w:eastAsia="Calibri" w:hAnsi="Calibri" w:cs="Times New Roman"/>
-          <w:lang w:val="en-US"/>
-        </w:rPr>
-        <w:t>.</w:t>
-      </w:r>
-      <w:r>
-        <w:rPr>
-          <w:rStyle w:val="10"/>
-          <w:lang w:val="en"/>
-        </w:rPr>
-        <w:t xml:space="preserve"> </w:t>
-      </w:r>
-      <w:r>
-        <w:rPr>
-          <w:rStyle w:val="jlqj4b"/>
+          <w:rStyle w:val="jlqj4b"/>
+          <w:color w:val="70AD47" w:themeColor="accent6"/>
           <w:lang w:val="en"/>
         </w:rPr>
         <w:t xml:space="preserve">To see which </w:t>
@@ -1302,6 +1305,7 @@
         <w:rPr>
           <w:rStyle w:val="jlqj4b"/>
           <w:b/>
+          <w:color w:val="70AD47" w:themeColor="accent6"/>
           <w:lang w:val="en"/>
         </w:rPr>
         <w:t>drop-down menu</w:t>
@@ -1309,6 +1313,7 @@
       <w:r>
         <w:rPr>
           <w:rStyle w:val="jlqj4b"/>
+          <w:color w:val="70AD47" w:themeColor="accent6"/>
           <w:lang w:val="en"/>
         </w:rPr>
         <w:t xml:space="preserve"> option is</w:t>
@@ -1317,6 +1322,7 @@
         <w:rPr>
           <w:rStyle w:val="jlqj4b"/>
           <w:b/>
+          <w:color w:val="70AD47" w:themeColor="accent6"/>
           <w:lang w:val="en"/>
         </w:rPr>
         <w:t xml:space="preserve"> selected</w:t>
@@ -1324,6 +1330,7 @@
       <w:r>
         <w:rPr>
           <w:rStyle w:val="jlqj4b"/>
+          <w:color w:val="70AD47" w:themeColor="accent6"/>
           <w:lang w:val="en"/>
         </w:rPr>
         <w:t xml:space="preserve">, read its parent's properties: </w:t>
@@ -1332,6 +1339,7 @@
         <w:rPr>
           <w:rStyle w:val="jlqj4b"/>
           <w:b/>
+          <w:color w:val="70AD47" w:themeColor="accent6"/>
           <w:lang w:val="en"/>
         </w:rPr>
         <w:t>value.</w:t>
@@ -1339,7 +1347,7 @@
     </w:p>
     <w:p>
       <w:pPr>
-        <w:pStyle w:val="a3"/>
+        <w:pStyle w:val="ListParagraph"/>
         <w:keepNext/>
         <w:keepLines/>
         <w:numPr>
@@ -1458,7 +1466,7 @@
     </w:p>
     <w:p>
       <w:pPr>
-        <w:pStyle w:val="a3"/>
+        <w:pStyle w:val="ListParagraph"/>
         <w:shd w:val="clear" w:color="auto" w:fill="FFFFFF"/>
         <w:spacing w:line="285" w:lineRule="atLeast"/>
         <w:rPr>
@@ -1470,7 +1478,7 @@
     </w:p>
     <w:p>
       <w:pPr>
-        <w:pStyle w:val="a3"/>
+        <w:pStyle w:val="ListParagraph"/>
         <w:numPr>
           <w:ilvl w:val="0"/>
           <w:numId w:val="11"/>
@@ -1480,13 +1488,15 @@
         <w:rPr>
           <w:rStyle w:val="jlqj4b"/>
           <w:rFonts w:cstheme="minorHAnsi"/>
-          <w:lang w:val="en"/>
-        </w:rPr>
-      </w:pPr>
-      <w:r>
-        <w:rPr>
-          <w:rStyle w:val="jlqj4b"/>
-          <w:rFonts w:cstheme="minorHAnsi"/>
+          <w:color w:val="70AD47" w:themeColor="accent6"/>
+          <w:lang w:val="en"/>
+        </w:rPr>
+      </w:pPr>
+      <w:r>
+        <w:rPr>
+          <w:rStyle w:val="jlqj4b"/>
+          <w:rFonts w:cstheme="minorHAnsi"/>
+          <w:color w:val="70AD47" w:themeColor="accent6"/>
           <w:lang w:val="en"/>
         </w:rPr>
         <w:t xml:space="preserve">When you click the </w:t>
@@ -1496,6 +1506,7 @@
           <w:rStyle w:val="jlqj4b"/>
           <w:rFonts w:cstheme="minorHAnsi"/>
           <w:b/>
+          <w:color w:val="70AD47" w:themeColor="accent6"/>
           <w:lang w:val="en"/>
         </w:rPr>
         <w:t>[</w:t>
@@ -1505,6 +1516,7 @@
           <w:b/>
           <w:bCs/>
           <w:noProof/>
+          <w:color w:val="70AD47" w:themeColor="accent6"/>
         </w:rPr>
         <w:t>"</w:t>
       </w:r>
@@ -1512,6 +1524,7 @@
         <w:rPr>
           <w:rStyle w:val="CodeChar"/>
           <w:rFonts w:asciiTheme="minorHAnsi" w:hAnsiTheme="minorHAnsi" w:cstheme="minorHAnsi"/>
+          <w:color w:val="70AD47" w:themeColor="accent6"/>
         </w:rPr>
         <w:t>Send form</w:t>
       </w:r>
@@ -1520,6 +1533,7 @@
           <w:b/>
           <w:bCs/>
           <w:noProof/>
+          <w:color w:val="70AD47" w:themeColor="accent6"/>
         </w:rPr>
         <w:t>"</w:t>
       </w:r>
@@ -1527,16 +1541,21 @@
         <w:rPr>
           <w:rStyle w:val="CodeChar"/>
           <w:rFonts w:asciiTheme="minorHAnsi" w:hAnsiTheme="minorHAnsi" w:cstheme="minorHAnsi"/>
+          <w:color w:val="70AD47" w:themeColor="accent6"/>
         </w:rPr>
         <w:t>]</w:t>
       </w:r>
       <w:r>
+        <w:rPr>
+          <w:color w:val="70AD47" w:themeColor="accent6"/>
+        </w:rPr>
         <w:t xml:space="preserve"> </w:t>
       </w:r>
       <w:r>
         <w:rPr>
           <w:rStyle w:val="jlqj4b"/>
           <w:rFonts w:cstheme="minorHAnsi"/>
+          <w:color w:val="70AD47" w:themeColor="accent6"/>
           <w:lang w:val="en"/>
         </w:rPr>
         <w:t xml:space="preserve">button, the information from the input fields must be added </w:t>
@@ -1545,6 +1564,7 @@
         <w:rPr>
           <w:rStyle w:val="jlqj4b"/>
           <w:rFonts w:cstheme="minorHAnsi"/>
+          <w:color w:val="70AD47" w:themeColor="accent6"/>
         </w:rPr>
         <w:t xml:space="preserve">to </w:t>
       </w:r>
@@ -1552,6 +1572,7 @@
         <w:rPr>
           <w:rStyle w:val="jlqj4b"/>
           <w:rFonts w:cstheme="minorHAnsi"/>
+          <w:color w:val="70AD47" w:themeColor="accent6"/>
           <w:lang w:val="en"/>
         </w:rPr>
         <w:t xml:space="preserve">the </w:t>
@@ -1561,6 +1582,7 @@
           <w:rStyle w:val="jlqj4b"/>
           <w:rFonts w:cstheme="minorHAnsi"/>
           <w:b/>
+          <w:color w:val="70AD47" w:themeColor="accent6"/>
         </w:rPr>
         <w:t>section</w:t>
       </w:r>
@@ -1568,6 +1590,7 @@
         <w:rPr>
           <w:rStyle w:val="jlqj4b"/>
           <w:rFonts w:cstheme="minorHAnsi"/>
+          <w:color w:val="70AD47" w:themeColor="accent6"/>
         </w:rPr>
         <w:t xml:space="preserve"> with </w:t>
       </w:r>
@@ -1575,6 +1598,7 @@
         <w:rPr>
           <w:rStyle w:val="jlqj4b"/>
           <w:rFonts w:cstheme="minorHAnsi"/>
+          <w:color w:val="70AD47" w:themeColor="accent6"/>
         </w:rPr>
         <w:t xml:space="preserve">the </w:t>
       </w:r>
@@ -1583,6 +1607,7 @@
           <w:rStyle w:val="jlqj4b"/>
           <w:rFonts w:cstheme="minorHAnsi"/>
           <w:b/>
+          <w:color w:val="70AD47" w:themeColor="accent6"/>
           <w:lang w:val="en"/>
         </w:rPr>
         <w:t>id</w:t>
@@ -1591,6 +1616,7 @@
         <w:rPr>
           <w:rStyle w:val="jlqj4b"/>
           <w:rFonts w:cstheme="minorHAnsi"/>
+          <w:color w:val="70AD47" w:themeColor="accent6"/>
           <w:lang w:val="en"/>
         </w:rPr>
         <w:t xml:space="preserve"> </w:t>
@@ -1600,6 +1626,7 @@
           <w:b/>
           <w:bCs/>
           <w:noProof/>
+          <w:color w:val="70AD47" w:themeColor="accent6"/>
         </w:rPr>
         <w:t>"received-orders"</w:t>
       </w:r>
@@ -1607,6 +1634,7 @@
         <w:rPr>
           <w:rStyle w:val="jlqj4b"/>
           <w:rFonts w:cstheme="minorHAnsi"/>
+          <w:color w:val="70AD47" w:themeColor="accent6"/>
           <w:lang w:val="en"/>
         </w:rPr>
         <w:t xml:space="preserve"> </w:t>
@@ -1615,6 +1643,7 @@
         <w:rPr>
           <w:rStyle w:val="jlqj4b"/>
           <w:rFonts w:cstheme="minorHAnsi"/>
+          <w:color w:val="70AD47" w:themeColor="accent6"/>
         </w:rPr>
         <w:t xml:space="preserve">and </w:t>
       </w:r>
@@ -1623,6 +1652,7 @@
           <w:rStyle w:val="jlqj4b"/>
           <w:rFonts w:cstheme="minorHAnsi"/>
           <w:b/>
+          <w:color w:val="70AD47" w:themeColor="accent6"/>
         </w:rPr>
         <w:t>then clear input fields</w:t>
       </w:r>
@@ -1630,6 +1660,7 @@
         <w:rPr>
           <w:rStyle w:val="jlqj4b"/>
           <w:rFonts w:cstheme="minorHAnsi"/>
+          <w:color w:val="70AD47" w:themeColor="accent6"/>
         </w:rPr>
         <w:t>.</w:t>
       </w:r>
@@ -1637,6 +1668,7 @@
         <w:rPr>
           <w:rStyle w:val="jlqj4b"/>
           <w:rFonts w:cstheme="minorHAnsi"/>
+          <w:color w:val="70AD47" w:themeColor="accent6"/>
           <w:lang w:val="en"/>
         </w:rPr>
         <w:t xml:space="preserve">    </w:t>
@@ -1644,7 +1676,7 @@
     </w:p>
     <w:p>
       <w:pPr>
-        <w:pStyle w:val="a5"/>
+        <w:pStyle w:val="NoSpacing"/>
         <w:numPr>
           <w:ilvl w:val="0"/>
           <w:numId w:val="1"/>
@@ -1652,13 +1684,15 @@
         <w:rPr>
           <w:rStyle w:val="jlqj4b"/>
           <w:rFonts w:cstheme="minorHAnsi"/>
-          <w:lang w:val="en"/>
-        </w:rPr>
-      </w:pPr>
-      <w:r>
-        <w:rPr>
-          <w:rStyle w:val="jlqj4b"/>
-          <w:rFonts w:cstheme="minorHAnsi"/>
+          <w:color w:val="70AD47" w:themeColor="accent6"/>
+          <w:lang w:val="en"/>
+        </w:rPr>
+      </w:pPr>
+      <w:r>
+        <w:rPr>
+          <w:rStyle w:val="jlqj4b"/>
+          <w:rFonts w:cstheme="minorHAnsi"/>
+          <w:color w:val="70AD47" w:themeColor="accent6"/>
           <w:lang w:val="en"/>
         </w:rPr>
         <w:t>The HTML structure looks like this:</w:t>
@@ -1666,7 +1700,7 @@
     </w:p>
     <w:p>
       <w:pPr>
-        <w:pStyle w:val="a5"/>
+        <w:pStyle w:val="NoSpacing"/>
         <w:ind w:left="720"/>
         <w:rPr>
           <w:rStyle w:val="jlqj4b"/>
@@ -1749,10 +1783,11 @@
     </w:p>
     <w:p>
       <w:pPr>
-        <w:pStyle w:val="a3"/>
-        <w:rPr>
-          <w:rStyle w:val="jlqj4b"/>
-          <w:rFonts w:cstheme="minorHAnsi"/>
+        <w:pStyle w:val="ListParagraph"/>
+        <w:rPr>
+          <w:rStyle w:val="jlqj4b"/>
+          <w:rFonts w:cstheme="minorHAnsi"/>
+          <w:color w:val="70AD47" w:themeColor="accent6"/>
           <w:lang w:val="en"/>
         </w:rPr>
       </w:pPr>
@@ -1766,13 +1801,15 @@
           <w:rStyle w:val="jlqj4b"/>
           <w:rFonts w:cstheme="minorHAnsi"/>
           <w:b/>
-        </w:rPr>
-      </w:pPr>
-      <w:r>
-        <w:rPr>
-          <w:rStyle w:val="jlqj4b"/>
-          <w:rFonts w:cstheme="minorHAnsi"/>
-          <w:b/>
+          <w:color w:val="70AD47" w:themeColor="accent6"/>
+        </w:rPr>
+      </w:pPr>
+      <w:r>
+        <w:rPr>
+          <w:rStyle w:val="jlqj4b"/>
+          <w:rFonts w:cstheme="minorHAnsi"/>
+          <w:b/>
+          <w:color w:val="70AD47" w:themeColor="accent6"/>
           <w:u w:val="single"/>
           <w:lang w:val="en"/>
         </w:rPr>
@@ -1783,13 +1820,15 @@
           <w:rStyle w:val="jlqj4b"/>
           <w:rFonts w:cstheme="minorHAnsi"/>
           <w:b/>
+          <w:color w:val="70AD47" w:themeColor="accent6"/>
           <w:lang w:val="en"/>
         </w:rPr>
         <w:t>:</w:t>
       </w:r>
       <w:r>
         <w:rPr>
-          <w:rStyle w:val="10"/>
+          <w:rStyle w:val="Heading1Char"/>
+          <w:color w:val="70AD47" w:themeColor="accent6"/>
           <w:lang w:val="en"/>
         </w:rPr>
         <w:t xml:space="preserve"> </w:t>
@@ -1797,6 +1836,7 @@
       <w:r>
         <w:rPr>
           <w:rStyle w:val="jlqj4b"/>
+          <w:color w:val="70AD47" w:themeColor="accent6"/>
           <w:lang w:val="en"/>
         </w:rPr>
         <w:t>When an order is successfully added, the button</w:t>
@@ -1804,6 +1844,7 @@
       <w:r>
         <w:rPr>
           <w:rStyle w:val="jlqj4b"/>
+          <w:color w:val="70AD47" w:themeColor="accent6"/>
         </w:rPr>
         <w:t xml:space="preserve"> </w:t>
       </w:r>
@@ -1812,6 +1853,7 @@
           <w:rStyle w:val="jlqj4b"/>
           <w:rFonts w:cstheme="minorHAnsi"/>
           <w:b/>
+          <w:color w:val="70AD47" w:themeColor="accent6"/>
           <w:lang w:val="en"/>
         </w:rPr>
         <w:t>[</w:t>
@@ -1821,6 +1863,7 @@
           <w:b/>
           <w:bCs/>
           <w:noProof/>
+          <w:color w:val="70AD47" w:themeColor="accent6"/>
           <w:lang w:val="en-US"/>
         </w:rPr>
         <w:t>"</w:t>
@@ -1829,6 +1872,7 @@
         <w:rPr>
           <w:rStyle w:val="CodeChar"/>
           <w:rFonts w:asciiTheme="minorHAnsi" w:hAnsiTheme="minorHAnsi" w:cstheme="minorHAnsi"/>
+          <w:color w:val="70AD47" w:themeColor="accent6"/>
         </w:rPr>
         <w:t>Finish repair</w:t>
       </w:r>
@@ -1837,6 +1881,7 @@
           <w:b/>
           <w:bCs/>
           <w:noProof/>
+          <w:color w:val="70AD47" w:themeColor="accent6"/>
           <w:lang w:val="en-US"/>
         </w:rPr>
         <w:t>"</w:t>
@@ -1845,47 +1890,47 @@
         <w:rPr>
           <w:rStyle w:val="CodeChar"/>
           <w:rFonts w:asciiTheme="minorHAnsi" w:hAnsiTheme="minorHAnsi" w:cstheme="minorHAnsi"/>
+          <w:color w:val="70AD47" w:themeColor="accent6"/>
         </w:rPr>
         <w:t xml:space="preserve">] </w:t>
       </w:r>
       <w:r>
         <w:rPr>
           <w:rStyle w:val="jlqj4b"/>
+          <w:color w:val="70AD47" w:themeColor="accent6"/>
           <w:lang w:val="en"/>
         </w:rPr>
         <w:t>must be</w:t>
       </w:r>
       <w:r>
         <w:rPr>
-          <w:rStyle w:val="a8"/>
+          <w:rStyle w:val="Strong"/>
+          <w:color w:val="70AD47" w:themeColor="accent6"/>
         </w:rPr>
         <w:t xml:space="preserve"> </w:t>
       </w:r>
-      <w:r>
-        <w:rPr>
-          <w:rStyle w:val="a8"/>
+      <w:proofErr w:type="spellStart"/>
+      <w:r>
+        <w:rPr>
+          <w:rStyle w:val="Strong"/>
+          <w:color w:val="70AD47" w:themeColor="accent6"/>
         </w:rPr>
         <w:t>disabled</w:t>
       </w:r>
-      <w:r>
-        <w:rPr>
-          <w:rStyle w:val="a8"/>
+      <w:proofErr w:type="spellEnd"/>
+      <w:r>
+        <w:rPr>
+          <w:rStyle w:val="Strong"/>
           <w:b w:val="0"/>
-          <w:lang w:val="en-US"/>
-        </w:rPr>
-        <w:t>,</w:t>
-      </w:r>
-      <w:r>
-        <w:rPr>
-          <w:rStyle w:val="a8"/>
-          <w:b w:val="0"/>
-          <w:lang w:val="en-US"/>
-        </w:rPr>
-        <w:t xml:space="preserve"> </w:t>
-      </w:r>
-      <w:r>
-        <w:rPr>
-          <w:rStyle w:val="jlqj4b"/>
+          <w:color w:val="70AD47" w:themeColor="accent6"/>
+          <w:lang w:val="en-US"/>
+        </w:rPr>
+        <w:t xml:space="preserve">, </w:t>
+      </w:r>
+      <w:r>
+        <w:rPr>
+          <w:rStyle w:val="jlqj4b"/>
+          <w:color w:val="70AD47" w:themeColor="accent6"/>
           <w:lang w:val="en"/>
         </w:rPr>
         <w:t xml:space="preserve">as the order cannot be completed if it has not started </w:t>
@@ -1893,25 +1938,31 @@
       <w:r>
         <w:rPr>
           <w:rStyle w:val="jlqj4b"/>
+          <w:color w:val="70AD47" w:themeColor="accent6"/>
         </w:rPr>
         <w:t>(</w:t>
       </w:r>
       <w:r>
         <w:rPr>
           <w:rStyle w:val="jlqj4b"/>
+          <w:color w:val="70AD47" w:themeColor="accent6"/>
           <w:lang w:val="en"/>
         </w:rPr>
         <w:t xml:space="preserve">Once the button is </w:t>
       </w:r>
-      <w:r>
-        <w:rPr>
-          <w:rStyle w:val="a8"/>
+      <w:proofErr w:type="spellStart"/>
+      <w:r>
+        <w:rPr>
+          <w:rStyle w:val="Strong"/>
+          <w:color w:val="70AD47" w:themeColor="accent6"/>
         </w:rPr>
         <w:t>disabled</w:t>
       </w:r>
-      <w:r>
-        <w:rPr>
-          <w:rStyle w:val="jlqj4b"/>
+      <w:proofErr w:type="spellEnd"/>
+      <w:r>
+        <w:rPr>
+          <w:rStyle w:val="jlqj4b"/>
+          <w:color w:val="70AD47" w:themeColor="accent6"/>
           <w:lang w:val="en"/>
         </w:rPr>
         <w:t>, its color will turn gray</w:t>
@@ -1919,6 +1970,7 @@
       <w:r>
         <w:rPr>
           <w:rStyle w:val="jlqj4b"/>
+          <w:color w:val="70AD47" w:themeColor="accent6"/>
         </w:rPr>
         <w:t>).</w:t>
       </w:r>
@@ -1953,7 +2005,7 @@
     </w:p>
     <w:p>
       <w:pPr>
-        <w:pStyle w:val="a3"/>
+        <w:pStyle w:val="ListParagraph"/>
         <w:ind w:left="1080"/>
         <w:rPr>
           <w:rStyle w:val="jlqj4b"/>
@@ -1964,7 +2016,7 @@
     </w:p>
     <w:p>
       <w:pPr>
-        <w:pStyle w:val="a3"/>
+        <w:pStyle w:val="ListParagraph"/>
         <w:ind w:left="1080"/>
         <w:rPr>
           <w:rStyle w:val="jlqj4b"/>
@@ -1975,11 +2027,12 @@
     </w:p>
     <w:p>
       <w:pPr>
-        <w:pStyle w:val="a3"/>
+        <w:pStyle w:val="ListParagraph"/>
         <w:ind w:left="1080"/>
         <w:rPr>
           <w:rStyle w:val="jlqj4b"/>
           <w:rFonts w:cstheme="minorHAnsi"/>
+          <w:color w:val="70AD47" w:themeColor="accent6"/>
           <w:lang w:val="en"/>
         </w:rPr>
       </w:pPr>
@@ -2049,7 +2102,7 @@
     </w:p>
     <w:p>
       <w:pPr>
-        <w:pStyle w:val="a3"/>
+        <w:pStyle w:val="ListParagraph"/>
         <w:numPr>
           <w:ilvl w:val="0"/>
           <w:numId w:val="10"/>
@@ -2057,13 +2110,15 @@
         <w:rPr>
           <w:rStyle w:val="jlqj4b"/>
           <w:rFonts w:cstheme="minorHAnsi"/>
-          <w:lang w:val="en"/>
-        </w:rPr>
-      </w:pPr>
-      <w:r>
-        <w:rPr>
-          <w:rStyle w:val="jlqj4b"/>
-          <w:rFonts w:cstheme="minorHAnsi"/>
+          <w:color w:val="70AD47" w:themeColor="accent6"/>
+          <w:lang w:val="en"/>
+        </w:rPr>
+      </w:pPr>
+      <w:r>
+        <w:rPr>
+          <w:rStyle w:val="jlqj4b"/>
+          <w:rFonts w:cstheme="minorHAnsi"/>
+          <w:color w:val="70AD47" w:themeColor="accent6"/>
           <w:lang w:val="en"/>
         </w:rPr>
         <w:t xml:space="preserve">When </w:t>
@@ -2072,6 +2127,7 @@
         <w:rPr>
           <w:rStyle w:val="jlqj4b"/>
           <w:rFonts w:cstheme="minorHAnsi"/>
+          <w:color w:val="70AD47" w:themeColor="accent6"/>
           <w:lang w:val="en"/>
         </w:rPr>
         <w:t xml:space="preserve">the </w:t>
@@ -2081,6 +2137,7 @@
           <w:rStyle w:val="jlqj4b"/>
           <w:rFonts w:cstheme="minorHAnsi"/>
           <w:b/>
+          <w:color w:val="70AD47" w:themeColor="accent6"/>
           <w:lang w:val="en"/>
         </w:rPr>
         <w:t>[</w:t>
@@ -2090,6 +2147,7 @@
           <w:b/>
           <w:bCs/>
           <w:noProof/>
+          <w:color w:val="70AD47" w:themeColor="accent6"/>
         </w:rPr>
         <w:t>"</w:t>
       </w:r>
@@ -2097,6 +2155,7 @@
         <w:rPr>
           <w:rStyle w:val="CodeChar"/>
           <w:rFonts w:asciiTheme="minorHAnsi" w:hAnsiTheme="minorHAnsi" w:cstheme="minorHAnsi"/>
+          <w:color w:val="70AD47" w:themeColor="accent6"/>
         </w:rPr>
         <w:t>Start repair</w:t>
       </w:r>
@@ -2105,6 +2164,7 @@
           <w:b/>
           <w:bCs/>
           <w:noProof/>
+          <w:color w:val="70AD47" w:themeColor="accent6"/>
         </w:rPr>
         <w:t>"</w:t>
       </w:r>
@@ -2112,16 +2172,21 @@
         <w:rPr>
           <w:rStyle w:val="CodeChar"/>
           <w:rFonts w:asciiTheme="minorHAnsi" w:hAnsiTheme="minorHAnsi" w:cstheme="minorHAnsi"/>
+          <w:color w:val="70AD47" w:themeColor="accent6"/>
         </w:rPr>
         <w:t>]</w:t>
       </w:r>
       <w:r>
+        <w:rPr>
+          <w:color w:val="70AD47" w:themeColor="accent6"/>
+        </w:rPr>
         <w:t xml:space="preserve"> </w:t>
       </w:r>
       <w:r>
         <w:rPr>
           <w:rStyle w:val="jlqj4b"/>
           <w:rFonts w:cstheme="minorHAnsi"/>
+          <w:color w:val="70AD47" w:themeColor="accent6"/>
           <w:lang w:val="en"/>
         </w:rPr>
         <w:t xml:space="preserve">button </w:t>
@@ -2129,6 +2194,7 @@
       <w:r>
         <w:rPr>
           <w:rFonts w:cstheme="minorHAnsi"/>
+          <w:color w:val="70AD47" w:themeColor="accent6"/>
           <w:lang w:val="en"/>
         </w:rPr>
         <w:t>is clicked</w:t>
@@ -2136,6 +2202,7 @@
       <w:r>
         <w:rPr>
           <w:rStyle w:val="jlqj4b"/>
+          <w:color w:val="70AD47" w:themeColor="accent6"/>
           <w:lang w:val="en"/>
         </w:rPr>
         <w:t xml:space="preserve">, repair on the device begins. </w:t>
@@ -2143,6 +2210,7 @@
       <w:r>
         <w:rPr>
           <w:rStyle w:val="jlqj4b"/>
+          <w:color w:val="70AD47" w:themeColor="accent6"/>
           <w:lang w:val="en"/>
         </w:rPr>
         <w:t>Since the process has already started, the worker will not be allowed to restart it</w:t>
@@ -2150,6 +2218,7 @@
       <w:r>
         <w:rPr>
           <w:rStyle w:val="jlqj4b"/>
+          <w:color w:val="70AD47" w:themeColor="accent6"/>
           <w:lang w:val="en"/>
         </w:rPr>
         <w:t xml:space="preserve">, so the </w:t>
@@ -2159,6 +2228,7 @@
           <w:rStyle w:val="jlqj4b"/>
           <w:rFonts w:cstheme="minorHAnsi"/>
           <w:b/>
+          <w:color w:val="70AD47" w:themeColor="accent6"/>
           <w:lang w:val="en"/>
         </w:rPr>
         <w:t>[</w:t>
@@ -2168,6 +2238,7 @@
           <w:b/>
           <w:bCs/>
           <w:noProof/>
+          <w:color w:val="70AD47" w:themeColor="accent6"/>
         </w:rPr>
         <w:t>"</w:t>
       </w:r>
@@ -2175,6 +2246,7 @@
         <w:rPr>
           <w:rStyle w:val="CodeChar"/>
           <w:rFonts w:asciiTheme="minorHAnsi" w:hAnsiTheme="minorHAnsi" w:cstheme="minorHAnsi"/>
+          <w:color w:val="70AD47" w:themeColor="accent6"/>
         </w:rPr>
         <w:t>Start repair</w:t>
       </w:r>
@@ -2183,6 +2255,7 @@
           <w:b/>
           <w:bCs/>
           <w:noProof/>
+          <w:color w:val="70AD47" w:themeColor="accent6"/>
         </w:rPr>
         <w:t>"</w:t>
       </w:r>
@@ -2190,66 +2263,65 @@
         <w:rPr>
           <w:rStyle w:val="CodeChar"/>
           <w:rFonts w:asciiTheme="minorHAnsi" w:hAnsiTheme="minorHAnsi" w:cstheme="minorHAnsi"/>
+          <w:color w:val="70AD47" w:themeColor="accent6"/>
         </w:rPr>
         <w:t>]</w:t>
       </w:r>
       <w:r>
+        <w:rPr>
+          <w:color w:val="70AD47" w:themeColor="accent6"/>
+        </w:rPr>
         <w:t xml:space="preserve"> </w:t>
       </w:r>
       <w:r>
         <w:rPr>
           <w:rStyle w:val="jlqj4b"/>
+          <w:color w:val="70AD47" w:themeColor="accent6"/>
           <w:lang w:val="en"/>
         </w:rPr>
         <w:t>button must be</w:t>
       </w:r>
       <w:r>
         <w:rPr>
-          <w:rStyle w:val="a8"/>
-        </w:rPr>
-        <w:t xml:space="preserve"> </w:t>
-      </w:r>
-      <w:r>
-        <w:rPr>
-          <w:rStyle w:val="a8"/>
+          <w:rStyle w:val="Strong"/>
+          <w:color w:val="70AD47" w:themeColor="accent6"/>
+        </w:rPr>
+        <w:t xml:space="preserve"> disabled</w:t>
+      </w:r>
+      <w:r>
+        <w:rPr>
+          <w:rStyle w:val="Strong"/>
+          <w:color w:val="70AD47" w:themeColor="accent6"/>
+          <w:lang w:val="bg-BG"/>
+        </w:rPr>
+        <w:t>.</w:t>
+      </w:r>
+      <w:r>
+        <w:rPr>
+          <w:rStyle w:val="jlqj4b"/>
+          <w:color w:val="70AD47" w:themeColor="accent6"/>
+        </w:rPr>
+        <w:t xml:space="preserve"> (</w:t>
+      </w:r>
+      <w:r>
+        <w:rPr>
+          <w:rStyle w:val="jlqj4b"/>
+          <w:color w:val="70AD47" w:themeColor="accent6"/>
+          <w:lang w:val="en"/>
+        </w:rPr>
+        <w:t xml:space="preserve">Once the button is </w:t>
+      </w:r>
+      <w:r>
+        <w:rPr>
+          <w:rStyle w:val="Strong"/>
+          <w:color w:val="70AD47" w:themeColor="accent6"/>
         </w:rPr>
         <w:t>disabled</w:t>
       </w:r>
       <w:r>
         <w:rPr>
-          <w:rStyle w:val="a8"/>
-          <w:lang w:val="bg-BG"/>
-        </w:rPr>
-        <w:t>.</w:t>
-      </w:r>
-      <w:r>
-        <w:rPr>
-          <w:rStyle w:val="jlqj4b"/>
-        </w:rPr>
-        <w:t xml:space="preserve"> </w:t>
-      </w:r>
-      <w:r>
-        <w:rPr>
-          <w:rStyle w:val="jlqj4b"/>
-        </w:rPr>
-        <w:t>(</w:t>
-      </w:r>
-      <w:r>
-        <w:rPr>
-          <w:rStyle w:val="jlqj4b"/>
-          <w:lang w:val="en"/>
-        </w:rPr>
-        <w:t xml:space="preserve">Once the button is </w:t>
-      </w:r>
-      <w:r>
-        <w:rPr>
-          <w:rStyle w:val="a8"/>
-        </w:rPr>
-        <w:t>disabled</w:t>
-      </w:r>
-      <w:r>
-        <w:rPr>
-          <w:rStyle w:val="jlqj4b"/>
+          <w:rStyle w:val="jlqj4b"/>
+          <w:color w:val="70AD47" w:themeColor="accent6"/>
           <w:lang w:val="en"/>
         </w:rPr>
         <w:t>, its color will turn gray</w:t>
@@ -2257,13 +2329,14 @@
       <w:r>
         <w:rPr>
           <w:rStyle w:val="jlqj4b"/>
+          <w:color w:val="70AD47" w:themeColor="accent6"/>
         </w:rPr>
         <w:t>).</w:t>
       </w:r>
     </w:p>
     <w:p>
       <w:pPr>
-        <w:pStyle w:val="a3"/>
+        <w:pStyle w:val="ListParagraph"/>
         <w:numPr>
           <w:ilvl w:val="0"/>
           <w:numId w:val="10"/>
@@ -2271,13 +2344,15 @@
         <w:rPr>
           <w:rStyle w:val="jlqj4b"/>
           <w:rFonts w:cstheme="minorHAnsi"/>
-          <w:lang w:val="en"/>
-        </w:rPr>
-      </w:pPr>
-      <w:r>
-        <w:rPr>
-          <w:rFonts w:cstheme="minorHAnsi"/>
-          <w:noProof/>
+          <w:color w:val="70AD47" w:themeColor="accent6"/>
+          <w:lang w:val="en"/>
+        </w:rPr>
+      </w:pPr>
+      <w:r>
+        <w:rPr>
+          <w:rFonts w:cstheme="minorHAnsi"/>
+          <w:noProof/>
+          <w:color w:val="70AD47" w:themeColor="accent6"/>
           <w:lang w:val="bg-BG" w:eastAsia="bg-BG"/>
         </w:rPr>
         <w:drawing>
@@ -2340,6 +2415,7 @@
         <w:rPr>
           <w:rStyle w:val="jlqj4b"/>
           <w:rFonts w:cstheme="minorHAnsi"/>
+          <w:color w:val="70AD47" w:themeColor="accent6"/>
         </w:rPr>
         <w:t xml:space="preserve">Button </w:t>
       </w:r>
@@ -2348,6 +2424,7 @@
           <w:rStyle w:val="jlqj4b"/>
           <w:rFonts w:cstheme="minorHAnsi"/>
           <w:b/>
+          <w:color w:val="70AD47" w:themeColor="accent6"/>
           <w:lang w:val="en"/>
         </w:rPr>
         <w:t>[</w:t>
@@ -2357,6 +2434,7 @@
           <w:b/>
           <w:bCs/>
           <w:noProof/>
+          <w:color w:val="70AD47" w:themeColor="accent6"/>
         </w:rPr>
         <w:t>"</w:t>
       </w:r>
@@ -2364,35 +2442,32 @@
         <w:rPr>
           <w:rStyle w:val="CodeChar"/>
           <w:rFonts w:asciiTheme="minorHAnsi" w:hAnsiTheme="minorHAnsi" w:cstheme="minorHAnsi"/>
-        </w:rPr>
-        <w:t>Finish</w:t>
+          <w:color w:val="70AD47" w:themeColor="accent6"/>
+        </w:rPr>
+        <w:t>Finish repair</w:t>
+      </w:r>
+      <w:r>
+        <w:rPr>
+          <w:b/>
+          <w:bCs/>
+          <w:noProof/>
+          <w:color w:val="70AD47" w:themeColor="accent6"/>
+        </w:rPr>
+        <w:t>"</w:t>
       </w:r>
       <w:r>
         <w:rPr>
           <w:rStyle w:val="CodeChar"/>
           <w:rFonts w:asciiTheme="minorHAnsi" w:hAnsiTheme="minorHAnsi" w:cstheme="minorHAnsi"/>
-        </w:rPr>
-        <w:t xml:space="preserve"> repair</w:t>
-      </w:r>
-      <w:r>
-        <w:rPr>
-          <w:b/>
-          <w:bCs/>
-          <w:noProof/>
-        </w:rPr>
-        <w:t>"</w:t>
+          <w:color w:val="70AD47" w:themeColor="accent6"/>
+        </w:rPr>
+        <w:t>]</w:t>
       </w:r>
       <w:r>
         <w:rPr>
           <w:rStyle w:val="CodeChar"/>
           <w:rFonts w:asciiTheme="minorHAnsi" w:hAnsiTheme="minorHAnsi" w:cstheme="minorHAnsi"/>
-        </w:rPr>
-        <w:t>]</w:t>
-      </w:r>
-      <w:r>
-        <w:rPr>
-          <w:rStyle w:val="CodeChar"/>
-          <w:rFonts w:asciiTheme="minorHAnsi" w:hAnsiTheme="minorHAnsi" w:cstheme="minorHAnsi"/>
+          <w:color w:val="70AD47" w:themeColor="accent6"/>
           <w:lang w:val="bg-BG"/>
         </w:rPr>
         <w:t xml:space="preserve"> </w:t>
@@ -2400,6 +2475,7 @@
       <w:r>
         <w:rPr>
           <w:rStyle w:val="jlqj4b"/>
+          <w:color w:val="70AD47" w:themeColor="accent6"/>
           <w:lang w:val="en"/>
         </w:rPr>
         <w:t>must become activated</w:t>
@@ -2407,6 +2483,7 @@
       <w:r>
         <w:rPr>
           <w:rStyle w:val="jlqj4b"/>
+          <w:color w:val="70AD47" w:themeColor="accent6"/>
           <w:lang w:val="bg-BG"/>
         </w:rPr>
         <w:t>.</w:t>
@@ -2414,7 +2491,7 @@
     </w:p>
     <w:p>
       <w:pPr>
-        <w:pStyle w:val="a3"/>
+        <w:pStyle w:val="ListParagraph"/>
         <w:ind w:left="1080"/>
         <w:rPr>
           <w:rStyle w:val="jlqj4b"/>
@@ -2425,7 +2502,7 @@
     </w:p>
     <w:p>
       <w:pPr>
-        <w:pStyle w:val="a3"/>
+        <w:pStyle w:val="ListParagraph"/>
         <w:numPr>
           <w:ilvl w:val="0"/>
           <w:numId w:val="10"/>
@@ -2433,13 +2510,15 @@
         <w:rPr>
           <w:rStyle w:val="jlqj4b"/>
           <w:rFonts w:cstheme="minorHAnsi"/>
-          <w:lang w:val="en"/>
-        </w:rPr>
-      </w:pPr>
-      <w:r>
-        <w:rPr>
-          <w:rFonts w:cstheme="minorHAnsi"/>
-          <w:noProof/>
+          <w:color w:val="70AD47" w:themeColor="accent6"/>
+          <w:lang w:val="en"/>
+        </w:rPr>
+      </w:pPr>
+      <w:r>
+        <w:rPr>
+          <w:rFonts w:cstheme="minorHAnsi"/>
+          <w:noProof/>
+          <w:color w:val="70AD47" w:themeColor="accent6"/>
           <w:lang w:val="bg-BG" w:eastAsia="bg-BG"/>
         </w:rPr>
         <w:drawing>
@@ -2502,6 +2581,7 @@
         <w:rPr>
           <w:rStyle w:val="jlqj4b"/>
           <w:rFonts w:cstheme="minorHAnsi"/>
+          <w:color w:val="70AD47" w:themeColor="accent6"/>
           <w:lang w:val="en"/>
         </w:rPr>
         <w:t xml:space="preserve">When the </w:t>
@@ -2511,6 +2591,7 @@
           <w:rStyle w:val="jlqj4b"/>
           <w:rFonts w:cstheme="minorHAnsi"/>
           <w:b/>
+          <w:color w:val="70AD47" w:themeColor="accent6"/>
           <w:lang w:val="en"/>
         </w:rPr>
         <w:t>[</w:t>
@@ -2520,6 +2601,7 @@
           <w:b/>
           <w:bCs/>
           <w:noProof/>
+          <w:color w:val="70AD47" w:themeColor="accent6"/>
         </w:rPr>
         <w:t>"</w:t>
       </w:r>
@@ -2527,38 +2609,38 @@
         <w:rPr>
           <w:rStyle w:val="CodeChar"/>
           <w:rFonts w:asciiTheme="minorHAnsi" w:hAnsiTheme="minorHAnsi" w:cstheme="minorHAnsi"/>
-        </w:rPr>
-        <w:t xml:space="preserve">Finish </w:t>
+          <w:color w:val="70AD47" w:themeColor="accent6"/>
+        </w:rPr>
+        <w:t>Finish repair</w:t>
+      </w:r>
+      <w:r>
+        <w:rPr>
+          <w:b/>
+          <w:bCs/>
+          <w:noProof/>
+          <w:color w:val="70AD47" w:themeColor="accent6"/>
+        </w:rPr>
+        <w:t>"</w:t>
       </w:r>
       <w:r>
         <w:rPr>
           <w:rStyle w:val="CodeChar"/>
           <w:rFonts w:asciiTheme="minorHAnsi" w:hAnsiTheme="minorHAnsi" w:cstheme="minorHAnsi"/>
-        </w:rPr>
-        <w:t>repair</w:t>
-      </w:r>
-      <w:r>
-        <w:rPr>
-          <w:b/>
-          <w:bCs/>
-          <w:noProof/>
-        </w:rPr>
-        <w:t>"</w:t>
-      </w:r>
-      <w:r>
-        <w:rPr>
-          <w:rStyle w:val="CodeChar"/>
-          <w:rFonts w:asciiTheme="minorHAnsi" w:hAnsiTheme="minorHAnsi" w:cstheme="minorHAnsi"/>
+          <w:color w:val="70AD47" w:themeColor="accent6"/>
         </w:rPr>
         <w:t>]</w:t>
       </w:r>
       <w:r>
+        <w:rPr>
+          <w:color w:val="70AD47" w:themeColor="accent6"/>
+        </w:rPr>
         <w:t xml:space="preserve"> </w:t>
       </w:r>
       <w:r>
         <w:rPr>
           <w:rStyle w:val="jlqj4b"/>
           <w:rFonts w:cstheme="minorHAnsi"/>
+          <w:color w:val="70AD47" w:themeColor="accent6"/>
           <w:lang w:val="en"/>
         </w:rPr>
         <w:t xml:space="preserve">button </w:t>
@@ -2566,6 +2648,7 @@
       <w:r>
         <w:rPr>
           <w:rFonts w:cstheme="minorHAnsi"/>
+          <w:color w:val="70AD47" w:themeColor="accent6"/>
           <w:lang w:val="en"/>
         </w:rPr>
         <w:t>is clicked</w:t>
@@ -2573,13 +2656,15 @@
       <w:r>
         <w:rPr>
           <w:rStyle w:val="jlqj4b"/>
+          <w:color w:val="70AD47" w:themeColor="accent6"/>
           <w:lang w:val="en"/>
         </w:rPr>
         <w:t>, repair on the device</w:t>
       </w:r>
       <w:r>
         <w:rPr>
-          <w:rStyle w:val="10"/>
+          <w:rStyle w:val="Heading1Char"/>
+          <w:color w:val="70AD47" w:themeColor="accent6"/>
           <w:lang w:val="en"/>
         </w:rPr>
         <w:t xml:space="preserve"> </w:t>
@@ -2587,27 +2672,15 @@
       <w:r>
         <w:rPr>
           <w:rStyle w:val="jlqj4b"/>
-          <w:lang w:val="en"/>
-        </w:rPr>
-        <w:t>is complete</w:t>
-      </w:r>
-      <w:r>
-        <w:rPr>
-          <w:rStyle w:val="jlqj4b"/>
-          <w:lang w:val="en"/>
-        </w:rPr>
-        <w:t>.</w:t>
-      </w:r>
-      <w:r>
-        <w:rPr>
-          <w:rStyle w:val="jlqj4b"/>
-          <w:lang w:val="en"/>
-        </w:rPr>
-        <w:t xml:space="preserve"> Therefore, you need to move</w:t>
-      </w:r>
-      <w:r>
-        <w:rPr>
-          <w:rStyle w:val="jlqj4b"/>
+          <w:color w:val="70AD47" w:themeColor="accent6"/>
+          <w:lang w:val="en"/>
+        </w:rPr>
+        <w:t>is complete. Therefore, you need to move</w:t>
+      </w:r>
+      <w:r>
+        <w:rPr>
+          <w:rStyle w:val="jlqj4b"/>
+          <w:color w:val="70AD47" w:themeColor="accent6"/>
           <w:lang w:val="bg-BG"/>
         </w:rPr>
         <w:t xml:space="preserve"> </w:t>
@@ -2615,6 +2688,7 @@
       <w:r>
         <w:rPr>
           <w:rFonts w:cstheme="minorHAnsi"/>
+          <w:color w:val="70AD47" w:themeColor="accent6"/>
           <w:lang w:val="en"/>
         </w:rPr>
         <w:t xml:space="preserve">the current </w:t>
@@ -2622,12 +2696,14 @@
       <w:r>
         <w:rPr>
           <w:rFonts w:cstheme="minorHAnsi"/>
+          <w:color w:val="70AD47" w:themeColor="accent6"/>
         </w:rPr>
         <w:t>device</w:t>
       </w:r>
       <w:r>
         <w:rPr>
           <w:rFonts w:cstheme="minorHAnsi"/>
+          <w:color w:val="70AD47" w:themeColor="accent6"/>
           <w:lang w:val="en"/>
         </w:rPr>
         <w:t xml:space="preserve"> in the </w:t>
@@ -2636,6 +2712,7 @@
         <w:rPr>
           <w:rFonts w:cstheme="minorHAnsi"/>
           <w:b/>
+          <w:color w:val="70AD47" w:themeColor="accent6"/>
           <w:lang w:val="en"/>
         </w:rPr>
         <w:t>section</w:t>
@@ -2643,6 +2720,7 @@
       <w:r>
         <w:rPr>
           <w:rFonts w:cstheme="minorHAnsi"/>
+          <w:color w:val="70AD47" w:themeColor="accent6"/>
           <w:lang w:val="en"/>
         </w:rPr>
         <w:t xml:space="preserve"> </w:t>
@@ -2651,6 +2729,7 @@
         <w:rPr>
           <w:bCs/>
           <w:noProof/>
+          <w:color w:val="70AD47" w:themeColor="accent6"/>
         </w:rPr>
         <w:t xml:space="preserve">with the </w:t>
       </w:r>
@@ -2659,6 +2738,7 @@
           <w:b/>
           <w:bCs/>
           <w:noProof/>
+          <w:color w:val="70AD47" w:themeColor="accent6"/>
         </w:rPr>
         <w:t>id</w:t>
       </w:r>
@@ -2666,6 +2746,7 @@
         <w:rPr>
           <w:bCs/>
           <w:noProof/>
+          <w:color w:val="70AD47" w:themeColor="accent6"/>
         </w:rPr>
         <w:t xml:space="preserve"> </w:t>
       </w:r>
@@ -2674,28 +2755,14 @@
           <w:b/>
           <w:bCs/>
           <w:noProof/>
-        </w:rPr>
-        <w:t>"</w:t>
-      </w:r>
-      <w:r>
-        <w:rPr>
-          <w:b/>
-          <w:bCs/>
-          <w:noProof/>
-        </w:rPr>
-        <w:t>completed-orders</w:t>
-      </w:r>
-      <w:r>
-        <w:rPr>
-          <w:b/>
-          <w:bCs/>
-          <w:noProof/>
-        </w:rPr>
-        <w:t>"</w:t>
-      </w:r>
-      <w:r>
-        <w:rPr>
-          <w:rFonts w:cstheme="minorHAnsi"/>
+          <w:color w:val="70AD47" w:themeColor="accent6"/>
+        </w:rPr>
+        <w:t>"completed-orders"</w:t>
+      </w:r>
+      <w:r>
+        <w:rPr>
+          <w:rFonts w:cstheme="minorHAnsi"/>
+          <w:color w:val="70AD47" w:themeColor="accent6"/>
           <w:lang w:val="en"/>
         </w:rPr>
         <w:t>.</w:t>
@@ -2710,7 +2777,7 @@
     </w:p>
     <w:p>
       <w:pPr>
-        <w:pStyle w:val="a5"/>
+        <w:pStyle w:val="NoSpacing"/>
         <w:numPr>
           <w:ilvl w:val="0"/>
           <w:numId w:val="1"/>
@@ -2730,7 +2797,7 @@
     </w:p>
     <w:p>
       <w:pPr>
-        <w:pStyle w:val="a3"/>
+        <w:pStyle w:val="ListParagraph"/>
         <w:ind w:left="1440"/>
         <w:rPr>
           <w:rFonts w:cstheme="minorHAnsi"/>
@@ -2740,7 +2807,7 @@
     </w:p>
     <w:p>
       <w:pPr>
-        <w:pStyle w:val="a3"/>
+        <w:pStyle w:val="ListParagraph"/>
         <w:rPr>
           <w:rStyle w:val="jlqj4b"/>
           <w:rFonts w:cstheme="minorHAnsi"/>
@@ -2813,7 +2880,7 @@
     </w:p>
     <w:p>
       <w:pPr>
-        <w:pStyle w:val="a3"/>
+        <w:pStyle w:val="ListParagraph"/>
         <w:numPr>
           <w:ilvl w:val="0"/>
           <w:numId w:val="1"/>
@@ -3058,7 +3125,7 @@
     </w:p>
     <w:p>
       <w:pPr>
-        <w:pStyle w:val="a5"/>
+        <w:pStyle w:val="NoSpacing"/>
         <w:rPr>
           <w:rFonts w:cstheme="minorHAnsi"/>
           <w:lang w:val="en"/>
@@ -3067,7 +3134,7 @@
     </w:p>
     <w:p>
       <w:pPr>
-        <w:pStyle w:val="a5"/>
+        <w:pStyle w:val="NoSpacing"/>
         <w:numPr>
           <w:ilvl w:val="0"/>
           <w:numId w:val="1"/>
@@ -3148,7 +3215,7 @@
     </w:p>
     <w:p>
       <w:pPr>
-        <w:pStyle w:val="a5"/>
+        <w:pStyle w:val="NoSpacing"/>
         <w:rPr>
           <w:lang w:val="en-US"/>
         </w:rPr>
@@ -4558,15 +4625,6 @@
   </w:num>
   <w:num w:numId="12">
     <w:abstractNumId w:val="1"/>
-    <w:lvlOverride w:ilvl="0"/>
-    <w:lvlOverride w:ilvl="1"/>
-    <w:lvlOverride w:ilvl="2"/>
-    <w:lvlOverride w:ilvl="3"/>
-    <w:lvlOverride w:ilvl="4"/>
-    <w:lvlOverride w:ilvl="5"/>
-    <w:lvlOverride w:ilvl="6"/>
-    <w:lvlOverride w:ilvl="7"/>
-    <w:lvlOverride w:ilvl="8"/>
   </w:num>
 </w:numbering>
 </file>
@@ -4694,6 +4752,7 @@
     <w:lsdException w:name="HTML Sample" w:semiHidden="1" w:unhideWhenUsed="1"/>
     <w:lsdException w:name="HTML Typewriter" w:semiHidden="1" w:unhideWhenUsed="1"/>
     <w:lsdException w:name="HTML Variable" w:semiHidden="1" w:unhideWhenUsed="1"/>
+    <w:lsdException w:name="Normal Table" w:semiHidden="1" w:unhideWhenUsed="1"/>
     <w:lsdException w:name="annotation subject" w:semiHidden="1" w:unhideWhenUsed="1"/>
     <w:lsdException w:name="No List" w:semiHidden="1" w:unhideWhenUsed="1"/>
     <w:lsdException w:name="Outline List 1" w:semiHidden="1" w:unhideWhenUsed="1"/>
@@ -4736,8 +4795,11 @@
     <w:lsdException w:name="Table Contemporary" w:semiHidden="1" w:unhideWhenUsed="1"/>
     <w:lsdException w:name="Table Elegant" w:semiHidden="1" w:unhideWhenUsed="1"/>
     <w:lsdException w:name="Table Professional" w:semiHidden="1" w:unhideWhenUsed="1"/>
+    <w:lsdException w:name="Table Subtle 1" w:semiHidden="1" w:unhideWhenUsed="1"/>
     <w:lsdException w:name="Table Subtle 2" w:semiHidden="1" w:unhideWhenUsed="1"/>
     <w:lsdException w:name="Table Web 1" w:semiHidden="1" w:unhideWhenUsed="1"/>
+    <w:lsdException w:name="Table Web 2" w:semiHidden="1" w:unhideWhenUsed="1"/>
+    <w:lsdException w:name="Table Web 3" w:semiHidden="1" w:unhideWhenUsed="1"/>
     <w:lsdException w:name="Balloon Text" w:semiHidden="1" w:unhideWhenUsed="1"/>
     <w:lsdException w:name="Table Grid" w:uiPriority="39"/>
     <w:lsdException w:name="Table Theme" w:semiHidden="1" w:unhideWhenUsed="1"/>
@@ -4962,15 +5024,15 @@
     <w:lsdException w:name="Unresolved Mention" w:semiHidden="1" w:unhideWhenUsed="1"/>
     <w:lsdException w:name="Smart Link" w:semiHidden="1" w:unhideWhenUsed="1"/>
   </w:latentStyles>
-  <w:style w:type="paragraph" w:default="1" w:styleId="a">
+  <w:style w:type="paragraph" w:default="1" w:styleId="Normal">
     <w:name w:val="Normal"/>
     <w:qFormat/>
   </w:style>
-  <w:style w:type="paragraph" w:styleId="1">
+  <w:style w:type="paragraph" w:styleId="Heading1">
     <w:name w:val="heading 1"/>
-    <w:basedOn w:val="a"/>
-    <w:next w:val="a"/>
-    <w:link w:val="10"/>
+    <w:basedOn w:val="Normal"/>
+    <w:next w:val="Normal"/>
+    <w:link w:val="Heading1Char"/>
     <w:uiPriority w:val="9"/>
     <w:qFormat/>
     <w:rsid w:val="00482FC0"/>
@@ -4989,11 +5051,11 @@
       <w:lang w:val="en-US"/>
     </w:rPr>
   </w:style>
-  <w:style w:type="paragraph" w:styleId="2">
+  <w:style w:type="paragraph" w:styleId="Heading2">
     <w:name w:val="heading 2"/>
-    <w:basedOn w:val="a"/>
-    <w:next w:val="a"/>
-    <w:link w:val="20"/>
+    <w:basedOn w:val="Normal"/>
+    <w:next w:val="Normal"/>
+    <w:link w:val="Heading2Char"/>
     <w:uiPriority w:val="9"/>
     <w:semiHidden/>
     <w:unhideWhenUsed/>
@@ -5012,11 +5074,11 @@
       <w:szCs w:val="26"/>
     </w:rPr>
   </w:style>
-  <w:style w:type="paragraph" w:styleId="3">
+  <w:style w:type="paragraph" w:styleId="Heading3">
     <w:name w:val="heading 3"/>
-    <w:basedOn w:val="a"/>
-    <w:next w:val="a"/>
-    <w:link w:val="30"/>
+    <w:basedOn w:val="Normal"/>
+    <w:next w:val="Normal"/>
+    <w:link w:val="Heading3Char"/>
     <w:uiPriority w:val="9"/>
     <w:semiHidden/>
     <w:unhideWhenUsed/>
@@ -5035,11 +5097,11 @@
       <w:szCs w:val="24"/>
     </w:rPr>
   </w:style>
-  <w:style w:type="paragraph" w:styleId="4">
+  <w:style w:type="paragraph" w:styleId="Heading4">
     <w:name w:val="heading 4"/>
-    <w:basedOn w:val="a"/>
-    <w:next w:val="a"/>
-    <w:link w:val="40"/>
+    <w:basedOn w:val="Normal"/>
+    <w:next w:val="Normal"/>
+    <w:link w:val="Heading4Char"/>
     <w:uiPriority w:val="9"/>
     <w:semiHidden/>
     <w:unhideWhenUsed/>
@@ -5058,13 +5120,13 @@
       <w:color w:val="2E74B5" w:themeColor="accent1" w:themeShade="BF"/>
     </w:rPr>
   </w:style>
-  <w:style w:type="character" w:default="1" w:styleId="a0">
+  <w:style w:type="character" w:default="1" w:styleId="DefaultParagraphFont">
     <w:name w:val="Default Paragraph Font"/>
     <w:uiPriority w:val="1"/>
     <w:semiHidden/>
     <w:unhideWhenUsed/>
   </w:style>
-  <w:style w:type="table" w:default="1" w:styleId="a1">
+  <w:style w:type="table" w:default="1" w:styleId="TableNormal">
     <w:name w:val="Normal Table"/>
     <w:uiPriority w:val="99"/>
     <w:semiHidden/>
@@ -5079,16 +5141,16 @@
       </w:tblCellMar>
     </w:tblPr>
   </w:style>
-  <w:style w:type="numbering" w:default="1" w:styleId="a2">
+  <w:style w:type="numbering" w:default="1" w:styleId="NoList">
     <w:name w:val="No List"/>
     <w:uiPriority w:val="99"/>
     <w:semiHidden/>
     <w:unhideWhenUsed/>
   </w:style>
-  <w:style w:type="character" w:customStyle="1" w:styleId="10">
-    <w:name w:val="Заглавие 1 Знак"/>
-    <w:basedOn w:val="a0"/>
-    <w:link w:val="1"/>
+  <w:style w:type="character" w:customStyle="1" w:styleId="Heading1Char">
+    <w:name w:val="Heading 1 Char"/>
+    <w:basedOn w:val="DefaultParagraphFont"/>
+    <w:link w:val="Heading1"/>
     <w:uiPriority w:val="9"/>
     <w:qFormat/>
     <w:rsid w:val="00482FC0"/>
@@ -5101,10 +5163,10 @@
       <w:lang w:val="en-US"/>
     </w:rPr>
   </w:style>
-  <w:style w:type="character" w:customStyle="1" w:styleId="30">
-    <w:name w:val="Заглавие 3 Знак"/>
-    <w:basedOn w:val="a0"/>
-    <w:link w:val="3"/>
+  <w:style w:type="character" w:customStyle="1" w:styleId="Heading3Char">
+    <w:name w:val="Heading 3 Char"/>
+    <w:basedOn w:val="DefaultParagraphFont"/>
+    <w:link w:val="Heading3"/>
     <w:uiPriority w:val="9"/>
     <w:semiHidden/>
     <w:rsid w:val="00482FC0"/>
@@ -5115,10 +5177,10 @@
       <w:szCs w:val="24"/>
     </w:rPr>
   </w:style>
-  <w:style w:type="paragraph" w:styleId="a3">
+  <w:style w:type="paragraph" w:styleId="ListParagraph">
     <w:name w:val="List Paragraph"/>
-    <w:basedOn w:val="a"/>
-    <w:link w:val="a4"/>
+    <w:basedOn w:val="Normal"/>
+    <w:link w:val="ListParagraphChar"/>
     <w:uiPriority w:val="34"/>
     <w:qFormat/>
     <w:rsid w:val="00164E1D"/>
@@ -5132,10 +5194,10 @@
       <w:lang w:val="en-US"/>
     </w:rPr>
   </w:style>
-  <w:style w:type="character" w:customStyle="1" w:styleId="a4">
-    <w:name w:val="Списък на абзаци Знак"/>
-    <w:basedOn w:val="a0"/>
-    <w:link w:val="a3"/>
+  <w:style w:type="character" w:customStyle="1" w:styleId="ListParagraphChar">
+    <w:name w:val="List Paragraph Char"/>
+    <w:basedOn w:val="DefaultParagraphFont"/>
+    <w:link w:val="ListParagraph"/>
     <w:uiPriority w:val="34"/>
     <w:qFormat/>
     <w:locked/>
@@ -5147,13 +5209,13 @@
   </w:style>
   <w:style w:type="character" w:customStyle="1" w:styleId="jlqj4b">
     <w:name w:val="jlqj4b"/>
-    <w:basedOn w:val="a0"/>
+    <w:basedOn w:val="DefaultParagraphFont"/>
     <w:rsid w:val="00F529DE"/>
   </w:style>
-  <w:style w:type="character" w:customStyle="1" w:styleId="40">
-    <w:name w:val="Заглавие 4 Знак"/>
-    <w:basedOn w:val="a0"/>
-    <w:link w:val="4"/>
+  <w:style w:type="character" w:customStyle="1" w:styleId="Heading4Char">
+    <w:name w:val="Heading 4 Char"/>
+    <w:basedOn w:val="DefaultParagraphFont"/>
+    <w:link w:val="Heading4"/>
     <w:uiPriority w:val="9"/>
     <w:semiHidden/>
     <w:rsid w:val="00466E46"/>
@@ -5164,7 +5226,7 @@
       <w:color w:val="2E74B5" w:themeColor="accent1" w:themeShade="BF"/>
     </w:rPr>
   </w:style>
-  <w:style w:type="paragraph" w:styleId="a5">
+  <w:style w:type="paragraph" w:styleId="NoSpacing">
     <w:name w:val="No Spacing"/>
     <w:uiPriority w:val="1"/>
     <w:qFormat/>
@@ -5173,11 +5235,11 @@
       <w:spacing w:after="0" w:line="240" w:lineRule="auto"/>
     </w:pPr>
   </w:style>
-  <w:style w:type="paragraph" w:styleId="a6">
+  <w:style w:type="paragraph" w:styleId="Title">
     <w:name w:val="Title"/>
-    <w:basedOn w:val="a"/>
-    <w:next w:val="a"/>
-    <w:link w:val="a7"/>
+    <w:basedOn w:val="Normal"/>
+    <w:next w:val="Normal"/>
+    <w:link w:val="TitleChar"/>
     <w:uiPriority w:val="10"/>
     <w:qFormat/>
     <w:rsid w:val="00096EE5"/>
@@ -5193,10 +5255,10 @@
       <w:szCs w:val="56"/>
     </w:rPr>
   </w:style>
-  <w:style w:type="character" w:customStyle="1" w:styleId="a7">
-    <w:name w:val="Заглавие Знак"/>
-    <w:basedOn w:val="a0"/>
-    <w:link w:val="a6"/>
+  <w:style w:type="character" w:customStyle="1" w:styleId="TitleChar">
+    <w:name w:val="Title Char"/>
+    <w:basedOn w:val="DefaultParagraphFont"/>
+    <w:link w:val="Title"/>
     <w:uiPriority w:val="10"/>
     <w:rsid w:val="00096EE5"/>
     <w:rPr>
@@ -5207,10 +5269,10 @@
       <w:szCs w:val="56"/>
     </w:rPr>
   </w:style>
-  <w:style w:type="character" w:customStyle="1" w:styleId="20">
-    <w:name w:val="Заглавие 2 Знак"/>
-    <w:basedOn w:val="a0"/>
-    <w:link w:val="2"/>
+  <w:style w:type="character" w:customStyle="1" w:styleId="Heading2Char">
+    <w:name w:val="Heading 2 Char"/>
+    <w:basedOn w:val="DefaultParagraphFont"/>
+    <w:link w:val="Heading2"/>
     <w:uiPriority w:val="9"/>
     <w:semiHidden/>
     <w:rsid w:val="00B57B3C"/>
@@ -5223,7 +5285,7 @@
   </w:style>
   <w:style w:type="character" w:customStyle="1" w:styleId="CodeChar">
     <w:name w:val="Code Char"/>
-    <w:basedOn w:val="a0"/>
+    <w:basedOn w:val="DefaultParagraphFont"/>
     <w:link w:val="Code"/>
     <w:qFormat/>
     <w:locked/>
@@ -5237,7 +5299,7 @@
   </w:style>
   <w:style w:type="paragraph" w:customStyle="1" w:styleId="Code">
     <w:name w:val="Code"/>
-    <w:basedOn w:val="a"/>
+    <w:basedOn w:val="Normal"/>
     <w:link w:val="CodeChar"/>
     <w:qFormat/>
     <w:rsid w:val="009B47EA"/>
@@ -5251,9 +5313,9 @@
       <w:lang w:val="en-US"/>
     </w:rPr>
   </w:style>
-  <w:style w:type="character" w:styleId="a8">
+  <w:style w:type="character" w:styleId="Strong">
     <w:name w:val="Strong"/>
-    <w:basedOn w:val="a0"/>
+    <w:basedOn w:val="DefaultParagraphFont"/>
     <w:uiPriority w:val="22"/>
     <w:qFormat/>
     <w:rsid w:val="00AF74BD"/>

</xml_diff>